<commit_message>
Xong phần gửi yêu cầu (còn sản phẩn chưa có show lên ở client)
</commit_message>
<xml_diff>
--- a/client/public/temp.docx
+++ b/client/public/temp.docx
@@ -397,8 +397,8 @@
               <w:tblLook w:val="04A0" w:firstRow="1" w:lastRow="0" w:firstColumn="1" w:lastColumn="0" w:noHBand="0" w:noVBand="1"/>
             </w:tblPr>
             <w:tblGrid>
-              <w:gridCol w:w="1843"/>
-              <w:gridCol w:w="1559"/>
+              <w:gridCol w:w="709"/>
+              <w:gridCol w:w="2693"/>
               <w:gridCol w:w="2127"/>
               <w:gridCol w:w="2551"/>
               <w:gridCol w:w="1170"/>
@@ -410,7 +410,7 @@
               </w:trPr>
               <w:tc>
                 <w:tcPr>
-                  <w:tcW w:w="1843" w:type="dxa"/>
+                  <w:tcW w:w="709" w:type="dxa"/>
                   <w:vAlign w:val="center"/>
                 </w:tcPr>
                 <w:p>
@@ -435,7 +435,7 @@
               </w:tc>
               <w:tc>
                 <w:tcPr>
-                  <w:tcW w:w="1559" w:type="dxa"/>
+                  <w:tcW w:w="2693" w:type="dxa"/>
                   <w:vAlign w:val="center"/>
                 </w:tcPr>
                 <w:p>
@@ -540,7 +540,7 @@
               </w:trPr>
               <w:tc>
                 <w:tcPr>
-                  <w:tcW w:w="1843" w:type="dxa"/>
+                  <w:tcW w:w="709" w:type="dxa"/>
                   <w:vAlign w:val="center"/>
                 </w:tcPr>
                 <w:p>
@@ -604,7 +604,7 @@
               </w:tc>
               <w:tc>
                 <w:tcPr>
-                  <w:tcW w:w="1559" w:type="dxa"/>
+                  <w:tcW w:w="2693" w:type="dxa"/>
                   <w:vAlign w:val="center"/>
                 </w:tcPr>
                 <w:p>
@@ -729,7 +729,7 @@
               </w:trPr>
               <w:tc>
                 <w:tcPr>
-                  <w:tcW w:w="1843" w:type="dxa"/>
+                  <w:tcW w:w="709" w:type="dxa"/>
                   <w:vAlign w:val="bottom"/>
                 </w:tcPr>
                 <w:p>
@@ -745,7 +745,7 @@
               </w:tc>
               <w:tc>
                 <w:tcPr>
-                  <w:tcW w:w="1559" w:type="dxa"/>
+                  <w:tcW w:w="2693" w:type="dxa"/>
                   <w:vAlign w:val="bottom"/>
                 </w:tcPr>
                 <w:p>
@@ -814,22 +814,22 @@
               </w:trPr>
               <w:tc>
                 <w:tcPr>
-                  <w:tcW w:w="1843" w:type="dxa"/>
-                </w:tcPr>
-                <w:p>
-                  <w:pPr>
-                    <w:ind w:right="-143"/>
-                    <w:rPr>
-                      <w:rFonts w:ascii="Times New Roman" w:hAnsi="Times New Roman" w:cs="Times New Roman"/>
-                      <w:sz w:val="26"/>
-                      <w:szCs w:val="26"/>
-                    </w:rPr>
-                  </w:pPr>
-                </w:p>
-              </w:tc>
-              <w:tc>
-                <w:tcPr>
-                  <w:tcW w:w="1559" w:type="dxa"/>
+                  <w:tcW w:w="709" w:type="dxa"/>
+                </w:tcPr>
+                <w:p>
+                  <w:pPr>
+                    <w:ind w:right="-143"/>
+                    <w:rPr>
+                      <w:rFonts w:ascii="Times New Roman" w:hAnsi="Times New Roman" w:cs="Times New Roman"/>
+                      <w:sz w:val="26"/>
+                      <w:szCs w:val="26"/>
+                    </w:rPr>
+                  </w:pPr>
+                </w:p>
+              </w:tc>
+              <w:tc>
+                <w:tcPr>
+                  <w:tcW w:w="2693" w:type="dxa"/>
                 </w:tcPr>
                 <w:p>
                   <w:pPr>
@@ -894,22 +894,22 @@
               </w:trPr>
               <w:tc>
                 <w:tcPr>
-                  <w:tcW w:w="1843" w:type="dxa"/>
-                </w:tcPr>
-                <w:p>
-                  <w:pPr>
-                    <w:ind w:right="-143"/>
-                    <w:rPr>
-                      <w:rFonts w:ascii="Times New Roman" w:hAnsi="Times New Roman" w:cs="Times New Roman"/>
-                      <w:sz w:val="26"/>
-                      <w:szCs w:val="26"/>
-                    </w:rPr>
-                  </w:pPr>
-                </w:p>
-              </w:tc>
-              <w:tc>
-                <w:tcPr>
-                  <w:tcW w:w="1559" w:type="dxa"/>
+                  <w:tcW w:w="709" w:type="dxa"/>
+                </w:tcPr>
+                <w:p>
+                  <w:pPr>
+                    <w:ind w:right="-143"/>
+                    <w:rPr>
+                      <w:rFonts w:ascii="Times New Roman" w:hAnsi="Times New Roman" w:cs="Times New Roman"/>
+                      <w:sz w:val="26"/>
+                      <w:szCs w:val="26"/>
+                    </w:rPr>
+                  </w:pPr>
+                </w:p>
+              </w:tc>
+              <w:tc>
+                <w:tcPr>
+                  <w:tcW w:w="2693" w:type="dxa"/>
                 </w:tcPr>
                 <w:p>
                   <w:pPr>
@@ -974,22 +974,22 @@
               </w:trPr>
               <w:tc>
                 <w:tcPr>
-                  <w:tcW w:w="1843" w:type="dxa"/>
-                </w:tcPr>
-                <w:p>
-                  <w:pPr>
-                    <w:ind w:right="-143"/>
-                    <w:rPr>
-                      <w:rFonts w:ascii="Times New Roman" w:hAnsi="Times New Roman" w:cs="Times New Roman"/>
-                      <w:sz w:val="26"/>
-                      <w:szCs w:val="26"/>
-                    </w:rPr>
-                  </w:pPr>
-                </w:p>
-              </w:tc>
-              <w:tc>
-                <w:tcPr>
-                  <w:tcW w:w="1559" w:type="dxa"/>
+                  <w:tcW w:w="709" w:type="dxa"/>
+                </w:tcPr>
+                <w:p>
+                  <w:pPr>
+                    <w:ind w:right="-143"/>
+                    <w:rPr>
+                      <w:rFonts w:ascii="Times New Roman" w:hAnsi="Times New Roman" w:cs="Times New Roman"/>
+                      <w:sz w:val="26"/>
+                      <w:szCs w:val="26"/>
+                    </w:rPr>
+                  </w:pPr>
+                </w:p>
+              </w:tc>
+              <w:tc>
+                <w:tcPr>
+                  <w:tcW w:w="2693" w:type="dxa"/>
                 </w:tcPr>
                 <w:p>
                   <w:pPr>
@@ -1054,22 +1054,22 @@
               </w:trPr>
               <w:tc>
                 <w:tcPr>
-                  <w:tcW w:w="1843" w:type="dxa"/>
-                </w:tcPr>
-                <w:p>
-                  <w:pPr>
-                    <w:ind w:right="-143"/>
-                    <w:rPr>
-                      <w:rFonts w:ascii="Times New Roman" w:hAnsi="Times New Roman" w:cs="Times New Roman"/>
-                      <w:sz w:val="26"/>
-                      <w:szCs w:val="26"/>
-                    </w:rPr>
-                  </w:pPr>
-                </w:p>
-              </w:tc>
-              <w:tc>
-                <w:tcPr>
-                  <w:tcW w:w="1559" w:type="dxa"/>
+                  <w:tcW w:w="709" w:type="dxa"/>
+                </w:tcPr>
+                <w:p>
+                  <w:pPr>
+                    <w:ind w:right="-143"/>
+                    <w:rPr>
+                      <w:rFonts w:ascii="Times New Roman" w:hAnsi="Times New Roman" w:cs="Times New Roman"/>
+                      <w:sz w:val="26"/>
+                      <w:szCs w:val="26"/>
+                    </w:rPr>
+                  </w:pPr>
+                </w:p>
+              </w:tc>
+              <w:tc>
+                <w:tcPr>
+                  <w:tcW w:w="2693" w:type="dxa"/>
                 </w:tcPr>
                 <w:p>
                   <w:pPr>

</xml_diff>